<commit_message>
updates to the program
</commit_message>
<xml_diff>
--- a/Capstone Project/Capstone 2024 Documents/Final Capstone questions and feedback.docx
+++ b/Capstone Project/Capstone 2024 Documents/Final Capstone questions and feedback.docx
@@ -45,7 +45,7 @@
           <w:bdr w:val="single" w:sz="2" w:space="0" w:color="E3E3E3" w:frame="1"/>
           <w:shd w:val="clear" w:color="auto" w:fill="FFFFFF"/>
         </w:rPr>
-        <w:t>Policy Term Analysis</w:t>
+        <w:t>Policy Term Analysis:</w:t>
       </w:r>
       <w:r>
         <w:rPr>
@@ -55,7 +55,7 @@
           <w:bdr w:val="single" w:sz="2" w:space="0" w:color="E3E3E3" w:frame="1"/>
           <w:shd w:val="clear" w:color="auto" w:fill="FFFFFF"/>
         </w:rPr>
-        <w:t xml:space="preserve">: </w:t>
+        <w:t xml:space="preserve"> </w:t>
       </w:r>
       <w:r>
         <w:rPr>
@@ -133,15 +133,44 @@
           <w:rFonts w:eastAsia="Times New Roman"/>
           <w:color w:val="000000" w:themeColor="text1"/>
         </w:rPr>
+        <w:t xml:space="preserve"> </w:t>
+      </w:r>
+      <w:r>
+        <w:rPr>
+          <w:rFonts w:eastAsia="Times New Roman"/>
+          <w:color w:val="000000" w:themeColor="text1"/>
+        </w:rPr>
+        <w:t>–</w:t>
+      </w:r>
+      <w:r>
+        <w:rPr>
+          <w:rFonts w:eastAsia="Times New Roman"/>
+          <w:color w:val="000000" w:themeColor="text1"/>
+        </w:rPr>
+        <w:t xml:space="preserve"> </w:t>
+      </w:r>
+      <w:r>
+        <w:rPr>
+          <w:rFonts w:eastAsia="Times New Roman"/>
+          <w:color w:val="000000" w:themeColor="text1"/>
+          <w:highlight w:val="yellow"/>
+        </w:rPr>
+        <w:t>Cherie</w:t>
+      </w:r>
+      <w:r>
+        <w:rPr>
+          <w:rFonts w:eastAsia="Times New Roman"/>
+          <w:color w:val="000000" w:themeColor="text1"/>
+        </w:rPr>
         <w:t xml:space="preserve"> - </w:t>
       </w:r>
       <w:r>
         <w:rPr>
           <w:rFonts w:eastAsia="Times New Roman"/>
           <w:color w:val="000000" w:themeColor="text1"/>
-          <w:highlight w:val="yellow"/>
-        </w:rPr>
-        <w:t>Cherie</w:t>
+          <w:highlight w:val="green"/>
+        </w:rPr>
+        <w:t>Erik</w:t>
       </w:r>
     </w:p>
     <w:p>
@@ -172,7 +201,7 @@
           <w:bdr w:val="single" w:sz="2" w:space="0" w:color="E3E3E3" w:frame="1"/>
           <w:shd w:val="clear" w:color="auto" w:fill="FFFFFF"/>
         </w:rPr>
-        <w:t>Channel Analysis</w:t>
+        <w:t>Channel Analysis:</w:t>
       </w:r>
       <w:r>
         <w:rPr>
@@ -182,7 +211,7 @@
           <w:bdr w:val="single" w:sz="2" w:space="0" w:color="E3E3E3" w:frame="1"/>
           <w:shd w:val="clear" w:color="auto" w:fill="FFFFFF"/>
         </w:rPr>
-        <w:t xml:space="preserve">: </w:t>
+        <w:t xml:space="preserve"> </w:t>
       </w:r>
       <w:r>
         <w:rPr>
@@ -205,6 +234,22 @@
           <w:highlight w:val="yellow"/>
         </w:rPr>
         <w:t>Deanna</w:t>
+      </w:r>
+      <w:r>
+        <w:rPr>
+          <w:rFonts w:eastAsia="Times New Roman"/>
+          <w:color w:val="000000" w:themeColor="text1"/>
+          <w:highlight w:val="yellow"/>
+        </w:rPr>
+        <w:t xml:space="preserve"> - </w:t>
+      </w:r>
+      <w:r>
+        <w:rPr>
+          <w:rFonts w:eastAsia="Times New Roman"/>
+          <w:color w:val="000000" w:themeColor="text1"/>
+          <w:highlight w:val="green"/>
+        </w:rPr>
+        <w:t>Britt</w:t>
       </w:r>
     </w:p>
     <w:p>
@@ -236,7 +281,7 @@
           <w:bdr w:val="single" w:sz="2" w:space="0" w:color="E3E3E3" w:frame="1"/>
           <w:shd w:val="clear" w:color="auto" w:fill="FFFFFF"/>
         </w:rPr>
-        <w:t>PIF Growth Analysis</w:t>
+        <w:t>PIF Growth Analysis:</w:t>
       </w:r>
       <w:r>
         <w:rPr>
@@ -246,7 +291,7 @@
           <w:bdr w:val="single" w:sz="2" w:space="0" w:color="E3E3E3" w:frame="1"/>
           <w:shd w:val="clear" w:color="auto" w:fill="FFFFFF"/>
         </w:rPr>
-        <w:t xml:space="preserve">: </w:t>
+        <w:t xml:space="preserve"> </w:t>
       </w:r>
       <w:r>
         <w:rPr>
@@ -269,7 +314,14 @@
           <w:rFonts w:eastAsia="Times New Roman"/>
           <w:color w:val="000000" w:themeColor="text1"/>
         </w:rPr>
-        <w:t xml:space="preserve"> of data provided (August 2022 through February 2023.)  Where do you notice that PIF counts grew (by state, risk type code, business type, channel, etc.) versus decreasing?   What policy attribute segments had the highest and lowest PIF growth in that </w:t>
+        <w:t xml:space="preserve"> of data provided (August 2022 through February 2023.)  Where do you notice that PIF counts grew (by state, risk type code, business type, channel, etc.) versus decreasing?   What policy attribute segments had the highest</w:t>
+      </w:r>
+      <w:r>
+        <w:rPr>
+          <w:rFonts w:eastAsia="Times New Roman"/>
+          <w:color w:val="000000" w:themeColor="text1"/>
+        </w:rPr>
+        <w:t xml:space="preserve"> and lowest PIF growth in that </w:t>
       </w:r>
       <w:proofErr w:type="gramStart"/>
       <w:r>
@@ -292,16 +344,48 @@
           <w:rFonts w:eastAsia="Times New Roman"/>
           <w:color w:val="000000" w:themeColor="text1"/>
         </w:rPr>
+        <w:t xml:space="preserve"> </w:t>
+      </w:r>
+      <w:r>
+        <w:rPr>
+          <w:rFonts w:eastAsia="Times New Roman"/>
+          <w:color w:val="000000" w:themeColor="text1"/>
+        </w:rPr>
+        <w:t>–</w:t>
+      </w:r>
+      <w:r>
+        <w:rPr>
+          <w:rFonts w:eastAsia="Times New Roman"/>
+          <w:color w:val="000000" w:themeColor="text1"/>
+        </w:rPr>
+        <w:t xml:space="preserve"> </w:t>
+      </w:r>
+      <w:r>
+        <w:rPr>
+          <w:rFonts w:eastAsia="Times New Roman"/>
+          <w:color w:val="000000" w:themeColor="text1"/>
+          <w:highlight w:val="yellow"/>
+        </w:rPr>
+        <w:t>Zlatko</w:t>
+      </w:r>
+      <w:r>
+        <w:rPr>
+          <w:rFonts w:eastAsia="Times New Roman"/>
+          <w:color w:val="000000" w:themeColor="text1"/>
+          <w:highlight w:val="yellow"/>
+        </w:rPr>
         <w:t xml:space="preserve"> - </w:t>
       </w:r>
-      <w:r>
-        <w:rPr>
-          <w:rFonts w:eastAsia="Times New Roman"/>
-          <w:color w:val="000000" w:themeColor="text1"/>
-          <w:highlight w:val="yellow"/>
-        </w:rPr>
-        <w:t>Zlatko</w:t>
-      </w:r>
+      <w:proofErr w:type="spellStart"/>
+      <w:r>
+        <w:rPr>
+          <w:rFonts w:eastAsia="Times New Roman"/>
+          <w:color w:val="000000" w:themeColor="text1"/>
+          <w:highlight w:val="green"/>
+        </w:rPr>
+        <w:t>Anes</w:t>
+      </w:r>
+      <w:proofErr w:type="spellEnd"/>
     </w:p>
     <w:p>
       <w:pPr>
@@ -330,7 +414,7 @@
           <w:bdr w:val="single" w:sz="2" w:space="0" w:color="E3E3E3" w:frame="1"/>
           <w:shd w:val="clear" w:color="auto" w:fill="FFFFFF"/>
         </w:rPr>
-        <w:t>Years in Business Grouping Analysis</w:t>
+        <w:t>Years in Business Grouping Analysis:</w:t>
       </w:r>
       <w:r>
         <w:rPr>
@@ -340,7 +424,7 @@
           <w:bdr w:val="single" w:sz="2" w:space="0" w:color="E3E3E3" w:frame="1"/>
           <w:shd w:val="clear" w:color="auto" w:fill="FFFFFF"/>
         </w:rPr>
-        <w:t xml:space="preserve">: </w:t>
+        <w:t xml:space="preserve"> </w:t>
       </w:r>
       <w:r>
         <w:rPr>
@@ -379,6 +463,21 @@
           <w:highlight w:val="yellow"/>
         </w:rPr>
         <w:t>Charles</w:t>
+      </w:r>
+      <w:r>
+        <w:rPr>
+          <w:rFonts w:eastAsia="Times New Roman"/>
+          <w:color w:val="000000" w:themeColor="text1"/>
+        </w:rPr>
+        <w:t xml:space="preserve"> </w:t>
+      </w:r>
+      <w:r>
+        <w:rPr>
+          <w:rFonts w:eastAsia="Times New Roman"/>
+          <w:color w:val="000000" w:themeColor="text1"/>
+          <w:highlight w:val="green"/>
+        </w:rPr>
+        <w:t>- Ava</w:t>
       </w:r>
     </w:p>
     <w:p>
@@ -407,7 +506,7 @@
           <w:bdr w:val="single" w:sz="2" w:space="0" w:color="E3E3E3" w:frame="1"/>
           <w:shd w:val="clear" w:color="auto" w:fill="FFFFFF"/>
         </w:rPr>
-        <w:t>Market vs. Business Type Analysis</w:t>
+        <w:t>Market vs. Business Type Analysis:</w:t>
       </w:r>
       <w:r>
         <w:rPr>
@@ -417,7 +516,7 @@
           <w:bdr w:val="single" w:sz="2" w:space="0" w:color="E3E3E3" w:frame="1"/>
           <w:shd w:val="clear" w:color="auto" w:fill="FFFFFF"/>
         </w:rPr>
-        <w:t xml:space="preserve">: </w:t>
+        <w:t xml:space="preserve"> </w:t>
       </w:r>
       <w:r>
         <w:rPr>
@@ -440,6 +539,21 @@
           <w:highlight w:val="yellow"/>
         </w:rPr>
         <w:t>Matthew</w:t>
+      </w:r>
+      <w:r>
+        <w:rPr>
+          <w:rFonts w:eastAsia="Times New Roman"/>
+          <w:color w:val="000000" w:themeColor="text1"/>
+        </w:rPr>
+        <w:t xml:space="preserve">- </w:t>
+      </w:r>
+      <w:r>
+        <w:rPr>
+          <w:rFonts w:eastAsia="Times New Roman"/>
+          <w:color w:val="000000" w:themeColor="text1"/>
+          <w:highlight w:val="green"/>
+        </w:rPr>
+        <w:t>Zeke</w:t>
       </w:r>
     </w:p>
     <w:p>
@@ -468,7 +582,7 @@
           <w:bdr w:val="single" w:sz="2" w:space="0" w:color="E3E3E3" w:frame="1"/>
           <w:shd w:val="clear" w:color="auto" w:fill="FFFFFF"/>
         </w:rPr>
-        <w:t>State Comparison Analysis</w:t>
+        <w:t>State Comparison Analysis:</w:t>
       </w:r>
       <w:r>
         <w:rPr>
@@ -478,7 +592,7 @@
           <w:bdr w:val="single" w:sz="2" w:space="0" w:color="E3E3E3" w:frame="1"/>
           <w:shd w:val="clear" w:color="auto" w:fill="FFFFFF"/>
         </w:rPr>
-        <w:t xml:space="preserve">: </w:t>
+        <w:t xml:space="preserve"> </w:t>
       </w:r>
       <w:r>
         <w:rPr>
@@ -562,6 +676,23 @@
         </w:rPr>
         <w:t>Greg</w:t>
       </w:r>
+      <w:r>
+        <w:rPr>
+          <w:rFonts w:eastAsia="Times New Roman"/>
+          <w:color w:val="000000" w:themeColor="text1"/>
+        </w:rPr>
+        <w:t xml:space="preserve"> - </w:t>
+      </w:r>
+      <w:proofErr w:type="spellStart"/>
+      <w:r>
+        <w:rPr>
+          <w:rFonts w:eastAsia="Times New Roman"/>
+          <w:color w:val="000000" w:themeColor="text1"/>
+          <w:highlight w:val="green"/>
+        </w:rPr>
+        <w:t>Charlonda</w:t>
+      </w:r>
+      <w:proofErr w:type="spellEnd"/>
     </w:p>
     <w:p>
       <w:pPr>
@@ -619,7 +750,30 @@
           <w:rFonts w:eastAsia="Times New Roman"/>
           <w:color w:val="000000" w:themeColor="text1"/>
         </w:rPr>
-        <w:t>The objective is to conduct a comprehensive analysis of the company's insurance policies, segmenting them based on both product attributes and risk management metrics. This dual segmentation approach can help identify high-performing products, assess risk exposure, and prioritize risk mitigation efforts effectively.</w:t>
+        <w:t xml:space="preserve">The objective is to conduct a comprehensive analysis of the company's insurance policies, segmenting them based on both product attributes and risk </w:t>
+      </w:r>
+      <w:r>
+        <w:rPr>
+          <w:rFonts w:eastAsia="Times New Roman"/>
+          <w:color w:val="000000" w:themeColor="text1"/>
+        </w:rPr>
+        <w:lastRenderedPageBreak/>
+        <w:t>management metrics. This dual segmentation approach can help identify high-performing products, assess risk exposure, and prioritize risk mitigation efforts effectively.</w:t>
+      </w:r>
+      <w:r>
+        <w:rPr>
+          <w:rFonts w:eastAsia="Times New Roman"/>
+          <w:color w:val="000000" w:themeColor="text1"/>
+        </w:rPr>
+        <w:t xml:space="preserve"> - </w:t>
+      </w:r>
+      <w:r>
+        <w:rPr>
+          <w:rFonts w:eastAsia="Times New Roman"/>
+          <w:color w:val="000000" w:themeColor="text1"/>
+          <w:highlight w:val="green"/>
+        </w:rPr>
+        <w:t>Chris</w:t>
       </w:r>
     </w:p>
     <w:p>
@@ -1844,6 +1998,27 @@
 </file>
 
 <file path=customXml/item1.xml><?xml version="1.0" encoding="utf-8"?>
+<?mso-contentType ?>
+<FormTemplates xmlns="http://schemas.microsoft.com/sharepoint/v3/contenttype/forms">
+  <Display>DocumentLibraryForm</Display>
+  <Edit>DocumentLibraryForm</Edit>
+  <New>DocumentLibraryForm</New>
+</FormTemplates>
+</file>
+
+<file path=customXml/item2.xml><?xml version="1.0" encoding="utf-8"?>
+<p:properties xmlns:p="http://schemas.microsoft.com/office/2006/metadata/properties" xmlns:xsi="http://www.w3.org/2001/XMLSchema-instance" xmlns:pc="http://schemas.microsoft.com/office/infopath/2007/PartnerControls">
+  <documentManagement>
+    <TaxCatchAll xmlns="959d53c8-292b-4aa8-bb70-f9900682e6de" xsi:nil="true"/>
+    <lcf76f155ced4ddcb4097134ff3c332f xmlns="5ec6e143-408a-4839-9bcf-61adb1c13e3f">
+      <Terms xmlns="http://schemas.microsoft.com/office/infopath/2007/PartnerControls"/>
+    </lcf76f155ced4ddcb4097134ff3c332f>
+    <Notes xmlns="5ec6e143-408a-4839-9bcf-61adb1c13e3f" xsi:nil="true"/>
+  </documentManagement>
+</p:properties>
+</file>
+
+<file path=customXml/item3.xml><?xml version="1.0" encoding="utf-8"?>
 <ct:contentTypeSchema xmlns:ct="http://schemas.microsoft.com/office/2006/metadata/contentType" xmlns:ma="http://schemas.microsoft.com/office/2006/metadata/properties/metaAttributes" ct:_="" ma:_="" ma:contentTypeName="Document" ma:contentTypeID="0x01010078FC82D30FF8D84CBEB82DCBA9A15C0A" ma:contentTypeVersion="22" ma:contentTypeDescription="Create a new document." ma:contentTypeScope="" ma:versionID="3013f6de0dd108bbc8dc41a030196cd3">
   <xsd:schema xmlns:xsd="http://www.w3.org/2001/XMLSchema" xmlns:xs="http://www.w3.org/2001/XMLSchema" xmlns:p="http://schemas.microsoft.com/office/2006/metadata/properties" xmlns:ns2="5ec6e143-408a-4839-9bcf-61adb1c13e3f" xmlns:ns3="959d53c8-292b-4aa8-bb70-f9900682e6de" targetNamespace="http://schemas.microsoft.com/office/2006/metadata/properties" ma:root="true" ma:fieldsID="ca06851f1f55f2987bbbb0f6d6a32f46" ns2:_="" ns3:_="">
     <xsd:import namespace="5ec6e143-408a-4839-9bcf-61adb1c13e3f"/>
@@ -2100,28 +2275,26 @@
 </ct:contentTypeSchema>
 </file>
 
-<file path=customXml/item2.xml><?xml version="1.0" encoding="utf-8"?>
-<p:properties xmlns:p="http://schemas.microsoft.com/office/2006/metadata/properties" xmlns:xsi="http://www.w3.org/2001/XMLSchema-instance" xmlns:pc="http://schemas.microsoft.com/office/infopath/2007/PartnerControls">
-  <documentManagement>
-    <TaxCatchAll xmlns="959d53c8-292b-4aa8-bb70-f9900682e6de" xsi:nil="true"/>
-    <lcf76f155ced4ddcb4097134ff3c332f xmlns="5ec6e143-408a-4839-9bcf-61adb1c13e3f">
-      <Terms xmlns="http://schemas.microsoft.com/office/infopath/2007/PartnerControls"/>
-    </lcf76f155ced4ddcb4097134ff3c332f>
-    <Notes xmlns="5ec6e143-408a-4839-9bcf-61adb1c13e3f" xsi:nil="true"/>
-  </documentManagement>
-</p:properties>
+<file path=customXml/itemProps1.xml><?xml version="1.0" encoding="utf-8"?>
+<ds:datastoreItem xmlns:ds="http://schemas.openxmlformats.org/officeDocument/2006/customXml" ds:itemID="{F2DD03DF-476D-4C5C-8BFA-4A4EAC821898}">
+  <ds:schemaRefs>
+    <ds:schemaRef ds:uri="http://schemas.microsoft.com/sharepoint/v3/contenttype/forms"/>
+  </ds:schemaRefs>
+</ds:datastoreItem>
 </file>
 
-<file path=customXml/item3.xml><?xml version="1.0" encoding="utf-8"?>
-<?mso-contentType ?>
-<FormTemplates xmlns="http://schemas.microsoft.com/sharepoint/v3/contenttype/forms">
-  <Display>DocumentLibraryForm</Display>
-  <Edit>DocumentLibraryForm</Edit>
-  <New>DocumentLibraryForm</New>
-</FormTemplates>
+<file path=customXml/itemProps2.xml><?xml version="1.0" encoding="utf-8"?>
+<ds:datastoreItem xmlns:ds="http://schemas.openxmlformats.org/officeDocument/2006/customXml" ds:itemID="{9E2C446A-4184-4B52-9188-54FA5EC468DB}">
+  <ds:schemaRefs>
+    <ds:schemaRef ds:uri="http://schemas.microsoft.com/office/2006/metadata/properties"/>
+    <ds:schemaRef ds:uri="http://schemas.microsoft.com/office/infopath/2007/PartnerControls"/>
+    <ds:schemaRef ds:uri="959d53c8-292b-4aa8-bb70-f9900682e6de"/>
+    <ds:schemaRef ds:uri="5ec6e143-408a-4839-9bcf-61adb1c13e3f"/>
+  </ds:schemaRefs>
+</ds:datastoreItem>
 </file>
 
-<file path=customXml/itemProps1.xml><?xml version="1.0" encoding="utf-8"?>
+<file path=customXml/itemProps3.xml><?xml version="1.0" encoding="utf-8"?>
 <ds:datastoreItem xmlns:ds="http://schemas.openxmlformats.org/officeDocument/2006/customXml" ds:itemID="{022BD5A5-0592-49D3-841E-CE9D7A696C71}">
   <ds:schemaRefs>
     <ds:schemaRef ds:uri="http://schemas.microsoft.com/office/2006/metadata/contentType"/>
@@ -2138,23 +2311,4 @@
     <ds:schemaRef ds:uri="http://schemas.microsoft.com/internal/obd"/>
   </ds:schemaRefs>
 </ds:datastoreItem>
-</file>
-
-<file path=customXml/itemProps2.xml><?xml version="1.0" encoding="utf-8"?>
-<ds:datastoreItem xmlns:ds="http://schemas.openxmlformats.org/officeDocument/2006/customXml" ds:itemID="{9E2C446A-4184-4B52-9188-54FA5EC468DB}">
-  <ds:schemaRefs>
-    <ds:schemaRef ds:uri="http://schemas.microsoft.com/office/2006/metadata/properties"/>
-    <ds:schemaRef ds:uri="http://schemas.microsoft.com/office/infopath/2007/PartnerControls"/>
-    <ds:schemaRef ds:uri="959d53c8-292b-4aa8-bb70-f9900682e6de"/>
-    <ds:schemaRef ds:uri="5ec6e143-408a-4839-9bcf-61adb1c13e3f"/>
-  </ds:schemaRefs>
-</ds:datastoreItem>
-</file>
-
-<file path=customXml/itemProps3.xml><?xml version="1.0" encoding="utf-8"?>
-<ds:datastoreItem xmlns:ds="http://schemas.openxmlformats.org/officeDocument/2006/customXml" ds:itemID="{F2DD03DF-476D-4C5C-8BFA-4A4EAC821898}">
-  <ds:schemaRefs>
-    <ds:schemaRef ds:uri="http://schemas.microsoft.com/sharepoint/v3/contenttype/forms"/>
-  </ds:schemaRefs>
-</ds:datastoreItem>
 </file>
</xml_diff>